<commit_message>
admin jegy + javítások
</commit_message>
<xml_diff>
--- a/dokumentáció/fejlesztoi.docx
+++ b/dokumentáció/fejlesztoi.docx
@@ -1510,58 +1510,58 @@
           <w:sz w:val="24"/>
           <w:szCs w:val="24"/>
         </w:rPr>
-        <w:t xml:space="preserve"> ami könnyítette az adatok megjelenítését és a fejlesztés folyamatát, egy alap HTML-hez képest sokkal több funkcióval rendelkezik amit próbáltunk a legjobban kihasználni</w:t>
-      </w:r>
-    </w:p>
-    <w:p>
-      <w:pPr>
+        <w:t xml:space="preserve"> ami könnyítette az adatok megjelenítését és a fejlesztés folyamatát, egy alap HTML-hez képest sokkal több funkcióval </w:t>
+      </w:r>
+      <w:proofErr w:type="gramStart"/>
+      <w:r>
         <w:rPr>
           <w:rFonts w:ascii="Times New Roman" w:hAnsi="Times New Roman" w:cs="Times New Roman"/>
           <w:sz w:val="24"/>
           <w:szCs w:val="24"/>
         </w:rPr>
-      </w:pPr>
+        <w:t>rendelkezik</w:t>
+      </w:r>
+      <w:proofErr w:type="gramEnd"/>
       <w:r>
         <w:rPr>
           <w:rFonts w:ascii="Times New Roman" w:hAnsi="Times New Roman" w:cs="Times New Roman"/>
           <w:sz w:val="24"/>
           <w:szCs w:val="24"/>
         </w:rPr>
-        <w:t xml:space="preserve">Emellett a </w:t>
-      </w:r>
-      <w:r>
+        <w:t xml:space="preserve"> amit próbáltunk a legjobban kihasználni</w:t>
+      </w:r>
+    </w:p>
+    <w:p>
+      <w:pPr>
         <w:rPr>
           <w:rFonts w:ascii="Times New Roman" w:hAnsi="Times New Roman" w:cs="Times New Roman"/>
           <w:sz w:val="24"/>
           <w:szCs w:val="24"/>
         </w:rPr>
-        <w:t>frontend</w:t>
-      </w:r>
+      </w:pPr>
       <w:r>
         <w:rPr>
           <w:rFonts w:ascii="Times New Roman" w:hAnsi="Times New Roman" w:cs="Times New Roman"/>
           <w:sz w:val="24"/>
           <w:szCs w:val="24"/>
         </w:rPr>
-        <w:t xml:space="preserve"> használ más kiegészítőket is, mint például a </w:t>
-      </w:r>
-      <w:proofErr w:type="spellStart"/>
+        <w:t xml:space="preserve">Emellett a </w:t>
+      </w:r>
       <w:r>
         <w:rPr>
           <w:rFonts w:ascii="Times New Roman" w:hAnsi="Times New Roman" w:cs="Times New Roman"/>
           <w:sz w:val="24"/>
           <w:szCs w:val="24"/>
         </w:rPr>
-        <w:t>pinia</w:t>
-      </w:r>
-      <w:proofErr w:type="spellEnd"/>
+        <w:t>frontend</w:t>
+      </w:r>
       <w:r>
         <w:rPr>
           <w:rFonts w:ascii="Times New Roman" w:hAnsi="Times New Roman" w:cs="Times New Roman"/>
           <w:sz w:val="24"/>
           <w:szCs w:val="24"/>
         </w:rPr>
-        <w:t xml:space="preserve"> </w:t>
+        <w:t xml:space="preserve"> használ más kiegészítőket is, mint például a </w:t>
       </w:r>
       <w:proofErr w:type="spellStart"/>
       <w:r>
@@ -1570,7 +1570,7 @@
           <w:sz w:val="24"/>
           <w:szCs w:val="24"/>
         </w:rPr>
-        <w:t>store</w:t>
+        <w:t>pinia</w:t>
       </w:r>
       <w:proofErr w:type="spellEnd"/>
       <w:r>
@@ -1579,25 +1579,61 @@
           <w:sz w:val="24"/>
           <w:szCs w:val="24"/>
         </w:rPr>
-        <w:t>-</w:t>
-      </w:r>
-      <w:proofErr w:type="gramStart"/>
+        <w:t xml:space="preserve"> </w:t>
+      </w:r>
+      <w:proofErr w:type="spellStart"/>
       <w:r>
         <w:rPr>
           <w:rFonts w:ascii="Times New Roman" w:hAnsi="Times New Roman" w:cs="Times New Roman"/>
           <w:sz w:val="24"/>
           <w:szCs w:val="24"/>
         </w:rPr>
-        <w:t>t(</w:t>
-      </w:r>
-      <w:proofErr w:type="gramEnd"/>
+        <w:t>store</w:t>
+      </w:r>
+      <w:proofErr w:type="spellEnd"/>
       <w:r>
         <w:rPr>
           <w:rFonts w:ascii="Times New Roman" w:hAnsi="Times New Roman" w:cs="Times New Roman"/>
           <w:sz w:val="24"/>
           <w:szCs w:val="24"/>
         </w:rPr>
-        <w:t xml:space="preserve">lokális adatok kezeléséhez)és az </w:t>
+        <w:t>-</w:t>
+      </w:r>
+      <w:proofErr w:type="gramStart"/>
+      <w:r>
+        <w:rPr>
+          <w:rFonts w:ascii="Times New Roman" w:hAnsi="Times New Roman" w:cs="Times New Roman"/>
+          <w:sz w:val="24"/>
+          <w:szCs w:val="24"/>
+        </w:rPr>
+        <w:t>t(</w:t>
+      </w:r>
+      <w:proofErr w:type="gramEnd"/>
+      <w:r>
+        <w:rPr>
+          <w:rFonts w:ascii="Times New Roman" w:hAnsi="Times New Roman" w:cs="Times New Roman"/>
+          <w:sz w:val="24"/>
+          <w:szCs w:val="24"/>
+        </w:rPr>
+        <w:t xml:space="preserve">lokális adatok </w:t>
+      </w:r>
+      <w:proofErr w:type="gramStart"/>
+      <w:r>
+        <w:rPr>
+          <w:rFonts w:ascii="Times New Roman" w:hAnsi="Times New Roman" w:cs="Times New Roman"/>
+          <w:sz w:val="24"/>
+          <w:szCs w:val="24"/>
+        </w:rPr>
+        <w:t>kezeléséhez)és</w:t>
+      </w:r>
+      <w:proofErr w:type="gramEnd"/>
+      <w:r>
+        <w:rPr>
+          <w:rFonts w:ascii="Times New Roman" w:hAnsi="Times New Roman" w:cs="Times New Roman"/>
+          <w:sz w:val="24"/>
+          <w:szCs w:val="24"/>
+        </w:rPr>
+        <w:t xml:space="preserve"> az </w:t>
       </w:r>
       <w:proofErr w:type="spellStart"/>
       <w:r>
@@ -2171,7 +2207,25 @@
           <w:sz w:val="24"/>
           <w:szCs w:val="24"/>
         </w:rPr>
-        <w:t xml:space="preserve"> példány amin keresztül lekérdezéseket lehet elbonyolítani</w:t>
+        <w:t xml:space="preserve"> </w:t>
+      </w:r>
+      <w:proofErr w:type="gramStart"/>
+      <w:r>
+        <w:rPr>
+          <w:rFonts w:ascii="Times New Roman" w:hAnsi="Times New Roman" w:cs="Times New Roman"/>
+          <w:sz w:val="24"/>
+          <w:szCs w:val="24"/>
+        </w:rPr>
+        <w:t>példány</w:t>
+      </w:r>
+      <w:proofErr w:type="gramEnd"/>
+      <w:r>
+        <w:rPr>
+          <w:rFonts w:ascii="Times New Roman" w:hAnsi="Times New Roman" w:cs="Times New Roman"/>
+          <w:sz w:val="24"/>
+          <w:szCs w:val="24"/>
+        </w:rPr>
+        <w:t xml:space="preserve"> amin keresztül lekérdezéseket lehet elbonyolítani</w:t>
       </w:r>
     </w:p>
     <w:p>
@@ -2446,14 +2500,329 @@
         <w:rPr>
           <w:rFonts w:ascii="Times New Roman" w:hAnsi="Times New Roman" w:cs="Times New Roman"/>
         </w:rPr>
+        <w:t>V</w:t>
+      </w:r>
+      <w:r>
+        <w:rPr>
+          <w:rFonts w:ascii="Times New Roman" w:hAnsi="Times New Roman" w:cs="Times New Roman"/>
+        </w:rPr>
+        <w:t>ue</w:t>
+      </w:r>
+      <w:proofErr w:type="spellEnd"/>
+      <w:r>
+        <w:rPr>
+          <w:rFonts w:ascii="Times New Roman" w:hAnsi="Times New Roman" w:cs="Times New Roman"/>
+        </w:rPr>
+        <w:t xml:space="preserve">-hoz, ad egy alap stílust a </w:t>
+      </w:r>
+      <w:proofErr w:type="spellStart"/>
+      <w:r>
+        <w:rPr>
+          <w:rFonts w:ascii="Times New Roman" w:hAnsi="Times New Roman" w:cs="Times New Roman"/>
+        </w:rPr>
+        <w:t>V</w:t>
+      </w:r>
+      <w:r>
+        <w:rPr>
+          <w:rFonts w:ascii="Times New Roman" w:hAnsi="Times New Roman" w:cs="Times New Roman"/>
+        </w:rPr>
+        <w:t>ue</w:t>
+      </w:r>
+      <w:proofErr w:type="spellEnd"/>
+      <w:r>
+        <w:rPr>
+          <w:rFonts w:ascii="Times New Roman" w:hAnsi="Times New Roman" w:cs="Times New Roman"/>
+        </w:rPr>
+        <w:t xml:space="preserve"> tagekhez, + behoz új tageket</w:t>
+      </w:r>
+    </w:p>
+    <w:p>
+      <w:pPr>
+        <w:ind w:left="360"/>
+        <w:rPr>
+          <w:rFonts w:ascii="Times New Roman" w:hAnsi="Times New Roman" w:cs="Times New Roman"/>
+        </w:rPr>
+      </w:pPr>
+    </w:p>
+    <w:p>
+      <w:pPr>
+        <w:pStyle w:val="Cmsor2"/>
+        <w:rPr>
+          <w:rFonts w:ascii="Times New Roman" w:hAnsi="Times New Roman" w:cs="Times New Roman"/>
+        </w:rPr>
+      </w:pPr>
+      <w:bookmarkStart w:id="3" w:name="_Toc194337190"/>
+      <w:r>
+        <w:rPr>
+          <w:rFonts w:ascii="Times New Roman" w:hAnsi="Times New Roman" w:cs="Times New Roman"/>
+        </w:rPr>
+        <w:t>Oldal felépítés</w:t>
+      </w:r>
+      <w:bookmarkEnd w:id="3"/>
+    </w:p>
+    <w:p>
+      <w:pPr>
+        <w:rPr>
+          <w:rFonts w:ascii="Times New Roman" w:hAnsi="Times New Roman" w:cs="Times New Roman"/>
+        </w:rPr>
+      </w:pPr>
+      <w:r>
+        <w:rPr>
+          <w:rFonts w:ascii="Times New Roman" w:hAnsi="Times New Roman" w:cs="Times New Roman"/>
+        </w:rPr>
+        <w:t>Ha nem vagy bejelentkezve a bejelentkezés oldalra dob be, egyébként meg az órarendhez</w:t>
+      </w:r>
+    </w:p>
+    <w:p>
+      <w:pPr>
+        <w:rPr>
+          <w:rFonts w:ascii="Times New Roman" w:hAnsi="Times New Roman" w:cs="Times New Roman"/>
+        </w:rPr>
+      </w:pPr>
+      <w:r>
+        <w:rPr>
+          <w:rFonts w:ascii="Times New Roman" w:hAnsi="Times New Roman" w:cs="Times New Roman"/>
+        </w:rPr>
+        <w:t>Bejelentkezve az oldalon elérhetőek a felhasználó fajtához tartozó aloldalak:</w:t>
+      </w:r>
+    </w:p>
+    <w:p>
+      <w:pPr>
+        <w:rPr>
+          <w:rFonts w:ascii="Times New Roman" w:hAnsi="Times New Roman" w:cs="Times New Roman"/>
+        </w:rPr>
+      </w:pPr>
+      <w:r>
+        <w:rPr>
+          <w:rFonts w:ascii="Times New Roman" w:hAnsi="Times New Roman" w:cs="Times New Roman"/>
+        </w:rPr>
+        <w:t>Oldal betöltésének lépései:</w:t>
+      </w:r>
+    </w:p>
+    <w:p>
+      <w:pPr>
+        <w:pStyle w:val="Listaszerbekezds"/>
+        <w:numPr>
+          <w:ilvl w:val="0"/>
+          <w:numId w:val="4"/>
+        </w:numPr>
+        <w:rPr>
+          <w:rFonts w:ascii="Times New Roman" w:hAnsi="Times New Roman" w:cs="Times New Roman"/>
+        </w:rPr>
+      </w:pPr>
+      <w:proofErr w:type="spellStart"/>
+      <w:r>
+        <w:rPr>
+          <w:rFonts w:ascii="Times New Roman" w:hAnsi="Times New Roman" w:cs="Times New Roman"/>
+        </w:rPr>
+        <w:t>App.vue</w:t>
+      </w:r>
+      <w:proofErr w:type="spellEnd"/>
+      <w:r>
+        <w:rPr>
+          <w:rFonts w:ascii="Times New Roman" w:hAnsi="Times New Roman" w:cs="Times New Roman"/>
+        </w:rPr>
+        <w:t xml:space="preserve"> inicializálja a klienst, behívja a </w:t>
+      </w:r>
+      <w:proofErr w:type="spellStart"/>
+      <w:r>
+        <w:rPr>
+          <w:rFonts w:ascii="Times New Roman" w:hAnsi="Times New Roman" w:cs="Times New Roman"/>
+        </w:rPr>
+        <w:t>lib</w:t>
+      </w:r>
+      <w:proofErr w:type="spellEnd"/>
+      <w:r>
+        <w:rPr>
+          <w:rFonts w:ascii="Times New Roman" w:hAnsi="Times New Roman" w:cs="Times New Roman"/>
+        </w:rPr>
+        <w:t xml:space="preserve"> mappából a kiegészítők példányait is</w:t>
+      </w:r>
+    </w:p>
+    <w:p>
+      <w:pPr>
+        <w:pStyle w:val="Listaszerbekezds"/>
+        <w:numPr>
+          <w:ilvl w:val="0"/>
+          <w:numId w:val="4"/>
+        </w:numPr>
+        <w:rPr>
+          <w:rFonts w:ascii="Times New Roman" w:hAnsi="Times New Roman" w:cs="Times New Roman"/>
+        </w:rPr>
+      </w:pPr>
+      <w:proofErr w:type="spellStart"/>
+      <w:r>
+        <w:rPr>
+          <w:rFonts w:ascii="Times New Roman" w:hAnsi="Times New Roman" w:cs="Times New Roman"/>
+        </w:rPr>
+        <w:t>RouterView</w:t>
+      </w:r>
+      <w:proofErr w:type="spellEnd"/>
+      <w:r>
+        <w:rPr>
+          <w:rFonts w:ascii="Times New Roman" w:hAnsi="Times New Roman" w:cs="Times New Roman"/>
+        </w:rPr>
+        <w:t xml:space="preserve"> segítségével betöltenek az </w:t>
+      </w:r>
+      <w:proofErr w:type="spellStart"/>
+      <w:r>
+        <w:rPr>
+          <w:rFonts w:ascii="Times New Roman" w:hAnsi="Times New Roman" w:cs="Times New Roman"/>
+        </w:rPr>
+        <w:t>url</w:t>
+      </w:r>
+      <w:proofErr w:type="spellEnd"/>
+      <w:r>
+        <w:rPr>
+          <w:rFonts w:ascii="Times New Roman" w:hAnsi="Times New Roman" w:cs="Times New Roman"/>
+        </w:rPr>
+        <w:t xml:space="preserve"> alapján</w:t>
+      </w:r>
+      <w:r>
+        <w:rPr>
+          <w:rFonts w:ascii="Times New Roman" w:hAnsi="Times New Roman" w:cs="Times New Roman"/>
+        </w:rPr>
+        <w:t>, a routerben</w:t>
+      </w:r>
+      <w:r>
+        <w:rPr>
+          <w:rFonts w:ascii="Times New Roman" w:hAnsi="Times New Roman" w:cs="Times New Roman"/>
+        </w:rPr>
+        <w:t xml:space="preserve"> megadott komponensek</w:t>
+      </w:r>
+    </w:p>
+    <w:p>
+      <w:pPr>
+        <w:pStyle w:val="Listaszerbekezds"/>
+        <w:numPr>
+          <w:ilvl w:val="0"/>
+          <w:numId w:val="4"/>
+        </w:numPr>
+        <w:rPr>
+          <w:rFonts w:ascii="Times New Roman" w:hAnsi="Times New Roman" w:cs="Times New Roman"/>
+        </w:rPr>
+      </w:pPr>
+      <w:r>
+        <w:rPr>
+          <w:rFonts w:ascii="Times New Roman" w:hAnsi="Times New Roman" w:cs="Times New Roman"/>
+        </w:rPr>
+        <w:t xml:space="preserve">Betölt a </w:t>
+      </w:r>
+      <w:proofErr w:type="spellStart"/>
+      <w:r>
+        <w:rPr>
+          <w:rFonts w:ascii="Times New Roman" w:hAnsi="Times New Roman" w:cs="Times New Roman"/>
+        </w:rPr>
+        <w:t>layoutban</w:t>
+      </w:r>
+      <w:proofErr w:type="spellEnd"/>
+      <w:r>
+        <w:rPr>
+          <w:rFonts w:ascii="Times New Roman" w:hAnsi="Times New Roman" w:cs="Times New Roman"/>
+        </w:rPr>
+        <w:t xml:space="preserve"> </w:t>
+      </w:r>
+      <w:proofErr w:type="gramStart"/>
+      <w:r>
+        <w:rPr>
+          <w:rFonts w:ascii="Times New Roman" w:hAnsi="Times New Roman" w:cs="Times New Roman"/>
+        </w:rPr>
+        <w:t xml:space="preserve">megadott </w:t>
+      </w:r>
+      <w:r>
+        <w:rPr>
+          <w:rFonts w:ascii="Times New Roman" w:hAnsi="Times New Roman" w:cs="Times New Roman"/>
+        </w:rPr>
+        <w:t>.</w:t>
+      </w:r>
+      <w:proofErr w:type="spellStart"/>
+      <w:r>
+        <w:rPr>
+          <w:rFonts w:ascii="Times New Roman" w:hAnsi="Times New Roman" w:cs="Times New Roman"/>
+        </w:rPr>
         <w:t>vue</w:t>
       </w:r>
       <w:proofErr w:type="spellEnd"/>
-      <w:r>
-        <w:rPr>
-          <w:rFonts w:ascii="Times New Roman" w:hAnsi="Times New Roman" w:cs="Times New Roman"/>
-        </w:rPr>
-        <w:t xml:space="preserve">-hoz, ad egy alap stílust a </w:t>
+      <w:proofErr w:type="gramEnd"/>
+      <w:r>
+        <w:rPr>
+          <w:rFonts w:ascii="Times New Roman" w:hAnsi="Times New Roman" w:cs="Times New Roman"/>
+        </w:rPr>
+        <w:t xml:space="preserve"> </w:t>
+      </w:r>
+      <w:proofErr w:type="gramStart"/>
+      <w:r>
+        <w:rPr>
+          <w:rFonts w:ascii="Times New Roman" w:hAnsi="Times New Roman" w:cs="Times New Roman"/>
+        </w:rPr>
+        <w:t>elrendezés</w:t>
+      </w:r>
+      <w:proofErr w:type="gramEnd"/>
+      <w:r>
+        <w:rPr>
+          <w:rFonts w:ascii="Times New Roman" w:hAnsi="Times New Roman" w:cs="Times New Roman"/>
+        </w:rPr>
+        <w:t xml:space="preserve"> ami a megfelelő komponenst jeleníti meg</w:t>
+      </w:r>
+    </w:p>
+    <w:p>
+      <w:pPr>
+        <w:pStyle w:val="Listaszerbekezds"/>
+        <w:numPr>
+          <w:ilvl w:val="0"/>
+          <w:numId w:val="4"/>
+        </w:numPr>
+        <w:rPr>
+          <w:rFonts w:ascii="Times New Roman" w:hAnsi="Times New Roman" w:cs="Times New Roman"/>
+        </w:rPr>
+      </w:pPr>
+      <w:r>
+        <w:rPr>
+          <w:rFonts w:ascii="Times New Roman" w:hAnsi="Times New Roman" w:cs="Times New Roman"/>
+        </w:rPr>
+        <w:t>A megjelenített komponens(</w:t>
+      </w:r>
+      <w:proofErr w:type="spellStart"/>
+      <w:r>
+        <w:rPr>
+          <w:rFonts w:ascii="Times New Roman" w:hAnsi="Times New Roman" w:cs="Times New Roman"/>
+        </w:rPr>
+        <w:t>ek</w:t>
+      </w:r>
+      <w:proofErr w:type="spellEnd"/>
+      <w:r>
+        <w:rPr>
+          <w:rFonts w:ascii="Times New Roman" w:hAnsi="Times New Roman" w:cs="Times New Roman"/>
+        </w:rPr>
+        <w:t>)-ben megtörténnek a lekérdezések</w:t>
+      </w:r>
+    </w:p>
+    <w:p>
+      <w:pPr>
+        <w:rPr>
+          <w:rFonts w:ascii="Times New Roman" w:hAnsi="Times New Roman" w:cs="Times New Roman"/>
+        </w:rPr>
+      </w:pPr>
+      <w:r>
+        <w:rPr>
+          <w:rFonts w:ascii="Times New Roman" w:hAnsi="Times New Roman" w:cs="Times New Roman"/>
+        </w:rPr>
+        <w:t>A „</w:t>
+      </w:r>
+      <w:proofErr w:type="spellStart"/>
+      <w:r>
+        <w:rPr>
+          <w:rFonts w:ascii="Times New Roman" w:hAnsi="Times New Roman" w:cs="Times New Roman"/>
+        </w:rPr>
+        <w:t>layout</w:t>
+      </w:r>
+      <w:proofErr w:type="spellEnd"/>
+      <w:proofErr w:type="gramStart"/>
+      <w:r>
+        <w:rPr>
+          <w:rFonts w:ascii="Times New Roman" w:hAnsi="Times New Roman" w:cs="Times New Roman"/>
+        </w:rPr>
+        <w:t>” .</w:t>
       </w:r>
       <w:proofErr w:type="spellStart"/>
       <w:r>
@@ -2463,212 +2832,34 @@
         <w:t>vue</w:t>
       </w:r>
       <w:proofErr w:type="spellEnd"/>
-      <w:r>
-        <w:rPr>
-          <w:rFonts w:ascii="Times New Roman" w:hAnsi="Times New Roman" w:cs="Times New Roman"/>
-        </w:rPr>
-        <w:t xml:space="preserve"> tagekhez, + behoz új tageket</w:t>
-      </w:r>
-    </w:p>
-    <w:p>
-      <w:pPr>
-        <w:ind w:left="360"/>
-        <w:rPr>
-          <w:rFonts w:ascii="Times New Roman" w:hAnsi="Times New Roman" w:cs="Times New Roman"/>
-        </w:rPr>
-      </w:pPr>
-    </w:p>
-    <w:p>
-      <w:pPr>
-        <w:pStyle w:val="Cmsor2"/>
-        <w:rPr>
-          <w:rFonts w:ascii="Times New Roman" w:hAnsi="Times New Roman" w:cs="Times New Roman"/>
-        </w:rPr>
-      </w:pPr>
-      <w:bookmarkStart w:id="3" w:name="_Toc194337190"/>
-      <w:r>
-        <w:rPr>
-          <w:rFonts w:ascii="Times New Roman" w:hAnsi="Times New Roman" w:cs="Times New Roman"/>
-        </w:rPr>
-        <w:t>Oldal felépítés</w:t>
-      </w:r>
-      <w:bookmarkEnd w:id="3"/>
-    </w:p>
-    <w:p>
-      <w:pPr>
-        <w:rPr>
-          <w:rFonts w:ascii="Times New Roman" w:hAnsi="Times New Roman" w:cs="Times New Roman"/>
-        </w:rPr>
-      </w:pPr>
-      <w:r>
-        <w:rPr>
-          <w:rFonts w:ascii="Times New Roman" w:hAnsi="Times New Roman" w:cs="Times New Roman"/>
-        </w:rPr>
-        <w:t>Ha nem vagy bejelentkezve a bejelentkezés oldalra dob be, egyébként meg az órarendhez</w:t>
-      </w:r>
-    </w:p>
-    <w:p>
-      <w:pPr>
-        <w:rPr>
-          <w:rFonts w:ascii="Times New Roman" w:hAnsi="Times New Roman" w:cs="Times New Roman"/>
-        </w:rPr>
-      </w:pPr>
-      <w:r>
-        <w:rPr>
-          <w:rFonts w:ascii="Times New Roman" w:hAnsi="Times New Roman" w:cs="Times New Roman"/>
-        </w:rPr>
-        <w:t>Bejelentkezve az oldalon elérhetőek a felhasználó fajtához tartozó aloldalak:</w:t>
-      </w:r>
-    </w:p>
-    <w:p>
-      <w:pPr>
-        <w:rPr>
-          <w:rFonts w:ascii="Times New Roman" w:hAnsi="Times New Roman" w:cs="Times New Roman"/>
-        </w:rPr>
-      </w:pPr>
-      <w:r>
-        <w:rPr>
-          <w:rFonts w:ascii="Times New Roman" w:hAnsi="Times New Roman" w:cs="Times New Roman"/>
-        </w:rPr>
-        <w:t>Oldal betöltésének lépései:</w:t>
-      </w:r>
-    </w:p>
-    <w:p>
-      <w:pPr>
-        <w:pStyle w:val="Listaszerbekezds"/>
-        <w:numPr>
-          <w:ilvl w:val="0"/>
-          <w:numId w:val="4"/>
-        </w:numPr>
-        <w:rPr>
-          <w:rFonts w:ascii="Times New Roman" w:hAnsi="Times New Roman" w:cs="Times New Roman"/>
-        </w:rPr>
-      </w:pPr>
-      <w:proofErr w:type="spellStart"/>
-      <w:r>
-        <w:rPr>
-          <w:rFonts w:ascii="Times New Roman" w:hAnsi="Times New Roman" w:cs="Times New Roman"/>
-        </w:rPr>
-        <w:t>App.vue</w:t>
-      </w:r>
-      <w:proofErr w:type="spellEnd"/>
-      <w:r>
-        <w:rPr>
-          <w:rFonts w:ascii="Times New Roman" w:hAnsi="Times New Roman" w:cs="Times New Roman"/>
-        </w:rPr>
-        <w:t xml:space="preserve"> inicializálja a klienst, behívja a </w:t>
-      </w:r>
-      <w:proofErr w:type="spellStart"/>
-      <w:r>
-        <w:rPr>
-          <w:rFonts w:ascii="Times New Roman" w:hAnsi="Times New Roman" w:cs="Times New Roman"/>
-        </w:rPr>
-        <w:t>lib</w:t>
-      </w:r>
-      <w:proofErr w:type="spellEnd"/>
-      <w:r>
-        <w:rPr>
-          <w:rFonts w:ascii="Times New Roman" w:hAnsi="Times New Roman" w:cs="Times New Roman"/>
-        </w:rPr>
-        <w:t xml:space="preserve"> mappából a kiegészítők példányait is</w:t>
-      </w:r>
-    </w:p>
-    <w:p>
-      <w:pPr>
-        <w:pStyle w:val="Listaszerbekezds"/>
-        <w:numPr>
-          <w:ilvl w:val="0"/>
-          <w:numId w:val="4"/>
-        </w:numPr>
-        <w:rPr>
-          <w:rFonts w:ascii="Times New Roman" w:hAnsi="Times New Roman" w:cs="Times New Roman"/>
-        </w:rPr>
-      </w:pPr>
-      <w:proofErr w:type="spellStart"/>
-      <w:r>
-        <w:rPr>
-          <w:rFonts w:ascii="Times New Roman" w:hAnsi="Times New Roman" w:cs="Times New Roman"/>
-        </w:rPr>
-        <w:t>RouterView</w:t>
-      </w:r>
-      <w:proofErr w:type="spellEnd"/>
-      <w:r>
-        <w:rPr>
-          <w:rFonts w:ascii="Times New Roman" w:hAnsi="Times New Roman" w:cs="Times New Roman"/>
-        </w:rPr>
-        <w:t xml:space="preserve"> segítségével betöltenek az </w:t>
-      </w:r>
-      <w:proofErr w:type="spellStart"/>
-      <w:r>
-        <w:rPr>
-          <w:rFonts w:ascii="Times New Roman" w:hAnsi="Times New Roman" w:cs="Times New Roman"/>
-        </w:rPr>
-        <w:t>url</w:t>
-      </w:r>
-      <w:proofErr w:type="spellEnd"/>
-      <w:r>
-        <w:rPr>
-          <w:rFonts w:ascii="Times New Roman" w:hAnsi="Times New Roman" w:cs="Times New Roman"/>
-        </w:rPr>
-        <w:t xml:space="preserve"> alapján</w:t>
-      </w:r>
-      <w:r>
-        <w:rPr>
-          <w:rFonts w:ascii="Times New Roman" w:hAnsi="Times New Roman" w:cs="Times New Roman"/>
-        </w:rPr>
-        <w:t>, a routerben</w:t>
-      </w:r>
-      <w:r>
-        <w:rPr>
-          <w:rFonts w:ascii="Times New Roman" w:hAnsi="Times New Roman" w:cs="Times New Roman"/>
-        </w:rPr>
-        <w:t xml:space="preserve"> megadott komponensek</w:t>
-      </w:r>
-    </w:p>
-    <w:p>
-      <w:pPr>
-        <w:pStyle w:val="Listaszerbekezds"/>
-        <w:numPr>
-          <w:ilvl w:val="0"/>
-          <w:numId w:val="4"/>
-        </w:numPr>
-        <w:rPr>
-          <w:rFonts w:ascii="Times New Roman" w:hAnsi="Times New Roman" w:cs="Times New Roman"/>
-        </w:rPr>
-      </w:pPr>
-      <w:r>
-        <w:rPr>
-          <w:rFonts w:ascii="Times New Roman" w:hAnsi="Times New Roman" w:cs="Times New Roman"/>
-        </w:rPr>
-        <w:t xml:space="preserve">Betölt a </w:t>
-      </w:r>
-      <w:proofErr w:type="spellStart"/>
-      <w:r>
-        <w:rPr>
-          <w:rFonts w:ascii="Times New Roman" w:hAnsi="Times New Roman" w:cs="Times New Roman"/>
-        </w:rPr>
-        <w:t>layoutban</w:t>
-      </w:r>
-      <w:proofErr w:type="spellEnd"/>
-      <w:r>
-        <w:rPr>
-          <w:rFonts w:ascii="Times New Roman" w:hAnsi="Times New Roman" w:cs="Times New Roman"/>
-        </w:rPr>
-        <w:t xml:space="preserve"> </w:t>
-      </w:r>
+      <w:proofErr w:type="gramEnd"/>
+      <w:r>
+        <w:rPr>
+          <w:rFonts w:ascii="Times New Roman" w:hAnsi="Times New Roman" w:cs="Times New Roman"/>
+        </w:rPr>
+        <w:t xml:space="preserve"> fájlok szükségesek, mivel így belehet tölteni különböző felületeket ugyan arra az oldalra (</w:t>
+      </w:r>
+      <w:proofErr w:type="spellStart"/>
+      <w:r>
+        <w:rPr>
+          <w:rFonts w:ascii="Times New Roman" w:hAnsi="Times New Roman" w:cs="Times New Roman"/>
+        </w:rPr>
+        <w:t>pl</w:t>
+      </w:r>
+      <w:proofErr w:type="spellEnd"/>
+      <w:r>
+        <w:rPr>
+          <w:rFonts w:ascii="Times New Roman" w:hAnsi="Times New Roman" w:cs="Times New Roman"/>
+        </w:rPr>
+        <w:t xml:space="preserve"> egy </w:t>
+      </w:r>
+      <w:proofErr w:type="spellStart"/>
       <w:proofErr w:type="gramStart"/>
       <w:r>
         <w:rPr>
           <w:rFonts w:ascii="Times New Roman" w:hAnsi="Times New Roman" w:cs="Times New Roman"/>
         </w:rPr>
-        <w:t>megadott .</w:t>
-      </w:r>
-      <w:proofErr w:type="spellStart"/>
-      <w:r>
-        <w:rPr>
-          <w:rFonts w:ascii="Times New Roman" w:hAnsi="Times New Roman" w:cs="Times New Roman"/>
-        </w:rPr>
-        <w:t>vue</w:t>
+        <w:t>sidebar</w:t>
       </w:r>
       <w:proofErr w:type="spellEnd"/>
       <w:proofErr w:type="gramEnd"/>
@@ -2676,110 +2867,21 @@
         <w:rPr>
           <w:rFonts w:ascii="Times New Roman" w:hAnsi="Times New Roman" w:cs="Times New Roman"/>
         </w:rPr>
-        <w:t xml:space="preserve"> elrendezés ami a megfelelő komponenst jeleníti meg</w:t>
-      </w:r>
-    </w:p>
-    <w:p>
-      <w:pPr>
-        <w:pStyle w:val="Listaszerbekezds"/>
-        <w:numPr>
-          <w:ilvl w:val="0"/>
-          <w:numId w:val="4"/>
-        </w:numPr>
-        <w:rPr>
-          <w:rFonts w:ascii="Times New Roman" w:hAnsi="Times New Roman" w:cs="Times New Roman"/>
-        </w:rPr>
-      </w:pPr>
-      <w:r>
-        <w:rPr>
-          <w:rFonts w:ascii="Times New Roman" w:hAnsi="Times New Roman" w:cs="Times New Roman"/>
-        </w:rPr>
-        <w:t>A megjelenített komponens(</w:t>
-      </w:r>
-      <w:proofErr w:type="spellStart"/>
-      <w:r>
-        <w:rPr>
-          <w:rFonts w:ascii="Times New Roman" w:hAnsi="Times New Roman" w:cs="Times New Roman"/>
-        </w:rPr>
-        <w:t>ek</w:t>
-      </w:r>
-      <w:proofErr w:type="spellEnd"/>
-      <w:r>
-        <w:rPr>
-          <w:rFonts w:ascii="Times New Roman" w:hAnsi="Times New Roman" w:cs="Times New Roman"/>
-        </w:rPr>
-        <w:t>)-ben megtörténnek a lekérdezések</w:t>
-      </w:r>
-    </w:p>
-    <w:p>
-      <w:pPr>
-        <w:rPr>
-          <w:rFonts w:ascii="Times New Roman" w:hAnsi="Times New Roman" w:cs="Times New Roman"/>
-        </w:rPr>
-      </w:pPr>
-      <w:r>
-        <w:rPr>
-          <w:rFonts w:ascii="Times New Roman" w:hAnsi="Times New Roman" w:cs="Times New Roman"/>
-        </w:rPr>
-        <w:t>A „</w:t>
-      </w:r>
-      <w:proofErr w:type="spellStart"/>
-      <w:r>
-        <w:rPr>
-          <w:rFonts w:ascii="Times New Roman" w:hAnsi="Times New Roman" w:cs="Times New Roman"/>
-        </w:rPr>
-        <w:t>layout</w:t>
-      </w:r>
-      <w:proofErr w:type="spellEnd"/>
+        <w:t xml:space="preserve"> amit újra szeretnénk használni máshol is, de mondjuk egy másik oldalon meg egyáltalán nem </w:t>
+      </w:r>
       <w:proofErr w:type="gramStart"/>
       <w:r>
         <w:rPr>
           <w:rFonts w:ascii="Times New Roman" w:hAnsi="Times New Roman" w:cs="Times New Roman"/>
         </w:rPr>
-        <w:t>” .</w:t>
-      </w:r>
-      <w:proofErr w:type="spellStart"/>
-      <w:r>
-        <w:rPr>
-          <w:rFonts w:ascii="Times New Roman" w:hAnsi="Times New Roman" w:cs="Times New Roman"/>
-        </w:rPr>
-        <w:t>vue</w:t>
-      </w:r>
-      <w:proofErr w:type="spellEnd"/>
+        <w:t>akarjuk</w:t>
+      </w:r>
       <w:proofErr w:type="gramEnd"/>
       <w:r>
         <w:rPr>
           <w:rFonts w:ascii="Times New Roman" w:hAnsi="Times New Roman" w:cs="Times New Roman"/>
         </w:rPr>
-        <w:t xml:space="preserve"> fájlok szükségesek, mivel így belehet tölteni különböző felületeket ugyan arra az oldalra (</w:t>
-      </w:r>
-      <w:proofErr w:type="spellStart"/>
-      <w:r>
-        <w:rPr>
-          <w:rFonts w:ascii="Times New Roman" w:hAnsi="Times New Roman" w:cs="Times New Roman"/>
-        </w:rPr>
-        <w:t>pl</w:t>
-      </w:r>
-      <w:proofErr w:type="spellEnd"/>
-      <w:r>
-        <w:rPr>
-          <w:rFonts w:ascii="Times New Roman" w:hAnsi="Times New Roman" w:cs="Times New Roman"/>
-        </w:rPr>
-        <w:t xml:space="preserve"> egy </w:t>
-      </w:r>
-      <w:proofErr w:type="spellStart"/>
-      <w:r>
-        <w:rPr>
-          <w:rFonts w:ascii="Times New Roman" w:hAnsi="Times New Roman" w:cs="Times New Roman"/>
-        </w:rPr>
-        <w:t>sidebar</w:t>
-      </w:r>
-      <w:proofErr w:type="spellEnd"/>
-      <w:r>
-        <w:rPr>
-          <w:rFonts w:ascii="Times New Roman" w:hAnsi="Times New Roman" w:cs="Times New Roman"/>
-        </w:rPr>
-        <w:t xml:space="preserve"> amit újra szeretnénk használni máshol is, de mondjuk egy másik oldalon meg egyáltalán nem akarjuk hogy megjelenjen)</w:t>
+        <w:t xml:space="preserve"> hogy megjelenjen)</w:t>
       </w:r>
     </w:p>
     <w:p>
@@ -3299,7 +3401,13 @@
         <w:rPr>
           <w:rFonts w:ascii="Times New Roman" w:hAnsi="Times New Roman" w:cs="Times New Roman"/>
         </w:rPr>
-        <w:t>vue</w:t>
+        <w:t>V</w:t>
+      </w:r>
+      <w:r>
+        <w:rPr>
+          <w:rFonts w:ascii="Times New Roman" w:hAnsi="Times New Roman" w:cs="Times New Roman"/>
+        </w:rPr>
+        <w:t>ue</w:t>
       </w:r>
       <w:proofErr w:type="spellEnd"/>
       <w:r>
@@ -3340,7 +3448,21 @@
         <w:rPr>
           <w:rFonts w:ascii="Times New Roman" w:hAnsi="Times New Roman" w:cs="Times New Roman"/>
         </w:rPr>
-        <w:t>, és akár több helyről is belehet olvasni ugyan azt az adatot úgy hogy ha változik akkor az a többi helyen is megváltozik</w:t>
+        <w:t xml:space="preserve">, és akár több helyről is belehet olvasni ugyan azt az adatot </w:t>
+      </w:r>
+      <w:proofErr w:type="gramStart"/>
+      <w:r>
+        <w:rPr>
+          <w:rFonts w:ascii="Times New Roman" w:hAnsi="Times New Roman" w:cs="Times New Roman"/>
+        </w:rPr>
+        <w:t>úgy</w:t>
+      </w:r>
+      <w:proofErr w:type="gramEnd"/>
+      <w:r>
+        <w:rPr>
+          <w:rFonts w:ascii="Times New Roman" w:hAnsi="Times New Roman" w:cs="Times New Roman"/>
+        </w:rPr>
+        <w:t xml:space="preserve"> hogy ha változik akkor az a többi helyen is megváltozik</w:t>
       </w:r>
     </w:p>
     <w:p>
@@ -3370,14 +3492,20 @@
         <w:rPr>
           <w:rFonts w:ascii="Times New Roman" w:hAnsi="Times New Roman" w:cs="Times New Roman"/>
         </w:rPr>
-        <w:t>Typescriptben</w:t>
-      </w:r>
-      <w:proofErr w:type="spellEnd"/>
-      <w:r>
-        <w:rPr>
-          <w:rFonts w:ascii="Times New Roman" w:hAnsi="Times New Roman" w:cs="Times New Roman"/>
-        </w:rPr>
-        <w:t xml:space="preserve"> lett megírva minden lekérdezés és számítás kód, így sok helyen kell fajtákat használni, a lekérdezés fájlok mellett a „</w:t>
+        <w:t>Typescript</w:t>
+      </w:r>
+      <w:proofErr w:type="spellEnd"/>
+      <w:r>
+        <w:rPr>
+          <w:rFonts w:ascii="Times New Roman" w:hAnsi="Times New Roman" w:cs="Times New Roman"/>
+        </w:rPr>
+        <w:t>-</w:t>
+      </w:r>
+      <w:r>
+        <w:rPr>
+          <w:rFonts w:ascii="Times New Roman" w:hAnsi="Times New Roman" w:cs="Times New Roman"/>
+        </w:rPr>
+        <w:t>ben lett megírva minden lekérdezés és számítás kód, így sok helyen kell fajtákat használni, a lekérdezés fájlok mellett a „</w:t>
       </w:r>
       <w:proofErr w:type="spellStart"/>
       <w:r>
@@ -3506,14 +3634,12 @@
         </w:rPr>
         <w:t xml:space="preserve">” </w:t>
       </w:r>
-      <w:proofErr w:type="spellStart"/>
-      <w:r>
-        <w:rPr>
-          <w:rFonts w:ascii="Times New Roman" w:hAnsi="Times New Roman" w:cs="Times New Roman"/>
-        </w:rPr>
-        <w:t>store</w:t>
-      </w:r>
-      <w:proofErr w:type="spellEnd"/>
+      <w:r>
+        <w:rPr>
+          <w:rFonts w:ascii="Times New Roman" w:hAnsi="Times New Roman" w:cs="Times New Roman"/>
+        </w:rPr>
+        <w:t>tároló</w:t>
+      </w:r>
       <w:r>
         <w:rPr>
           <w:rFonts w:ascii="Times New Roman" w:hAnsi="Times New Roman" w:cs="Times New Roman"/>
@@ -3554,7 +3680,21 @@
         <w:rPr>
           <w:rFonts w:ascii="Times New Roman" w:hAnsi="Times New Roman" w:cs="Times New Roman"/>
         </w:rPr>
-        <w:t xml:space="preserve">” függvénnyel beküldhető egy szöveg amit megjelenít az oldal alján. Az </w:t>
+        <w:t xml:space="preserve">” függvénnyel beküldhető egy </w:t>
+      </w:r>
+      <w:proofErr w:type="gramStart"/>
+      <w:r>
+        <w:rPr>
+          <w:rFonts w:ascii="Times New Roman" w:hAnsi="Times New Roman" w:cs="Times New Roman"/>
+        </w:rPr>
+        <w:t>szöveg</w:t>
+      </w:r>
+      <w:proofErr w:type="gramEnd"/>
+      <w:r>
+        <w:rPr>
+          <w:rFonts w:ascii="Times New Roman" w:hAnsi="Times New Roman" w:cs="Times New Roman"/>
+        </w:rPr>
+        <w:t xml:space="preserve"> amit megjelenít az oldal alján. Az </w:t>
       </w:r>
       <w:proofErr w:type="spellStart"/>
       <w:r>
@@ -4081,7 +4221,19 @@
         <w:rPr>
           <w:rFonts w:ascii="Times New Roman" w:hAnsi="Times New Roman" w:cs="Times New Roman"/>
         </w:rPr>
-        <w:t>sequilize-al</w:t>
+        <w:t>sequ</w:t>
+      </w:r>
+      <w:r>
+        <w:rPr>
+          <w:rFonts w:ascii="Times New Roman" w:hAnsi="Times New Roman" w:cs="Times New Roman"/>
+        </w:rPr>
+        <w:t>e</w:t>
+      </w:r>
+      <w:r>
+        <w:rPr>
+          <w:rFonts w:ascii="Times New Roman" w:hAnsi="Times New Roman" w:cs="Times New Roman"/>
+        </w:rPr>
+        <w:t>lize-al</w:t>
       </w:r>
       <w:proofErr w:type="spellEnd"/>
       <w:r>
@@ -4132,7 +4284,21 @@
         <w:rPr>
           <w:rFonts w:ascii="Times New Roman" w:hAnsi="Times New Roman" w:cs="Times New Roman"/>
         </w:rPr>
-        <w:t xml:space="preserve"> hogy létezik e az adatbázis, meghívja a </w:t>
+        <w:t xml:space="preserve"> hogy </w:t>
+      </w:r>
+      <w:proofErr w:type="gramStart"/>
+      <w:r>
+        <w:rPr>
+          <w:rFonts w:ascii="Times New Roman" w:hAnsi="Times New Roman" w:cs="Times New Roman"/>
+        </w:rPr>
+        <w:t>létezik e</w:t>
+      </w:r>
+      <w:proofErr w:type="gramEnd"/>
+      <w:r>
+        <w:rPr>
+          <w:rFonts w:ascii="Times New Roman" w:hAnsi="Times New Roman" w:cs="Times New Roman"/>
+        </w:rPr>
+        <w:t xml:space="preserve"> az adatbázis, meghívja a </w:t>
       </w:r>
       <w:proofErr w:type="spellStart"/>
       <w:r>
@@ -4318,7 +4484,7 @@
         <w:rPr>
           <w:rFonts w:ascii="Times New Roman" w:hAnsi="Times New Roman" w:cs="Times New Roman"/>
         </w:rPr>
-        <w:t>bycrypt</w:t>
+        <w:t>bcrypt</w:t>
       </w:r>
       <w:proofErr w:type="spellEnd"/>
       <w:r>
@@ -4524,14 +4690,46 @@
         <w:rPr>
           <w:rFonts w:ascii="Times New Roman" w:hAnsi="Times New Roman" w:cs="Times New Roman"/>
         </w:rPr>
-        <w:t>sequelize</w:t>
-      </w:r>
-      <w:proofErr w:type="spellEnd"/>
-      <w:r>
-        <w:rPr>
-          <w:rFonts w:ascii="Times New Roman" w:hAnsi="Times New Roman" w:cs="Times New Roman"/>
-        </w:rPr>
-        <w:t xml:space="preserve"> segítségével, legfőbb előnye hogy </w:t>
+        <w:t>sequ</w:t>
+      </w:r>
+      <w:r>
+        <w:rPr>
+          <w:rFonts w:ascii="Times New Roman" w:hAnsi="Times New Roman" w:cs="Times New Roman"/>
+        </w:rPr>
+        <w:t>e</w:t>
+      </w:r>
+      <w:r>
+        <w:rPr>
+          <w:rFonts w:ascii="Times New Roman" w:hAnsi="Times New Roman" w:cs="Times New Roman"/>
+        </w:rPr>
+        <w:t>lize</w:t>
+      </w:r>
+      <w:proofErr w:type="spellEnd"/>
+      <w:r>
+        <w:rPr>
+          <w:rFonts w:ascii="Times New Roman" w:hAnsi="Times New Roman" w:cs="Times New Roman"/>
+        </w:rPr>
+        <w:t xml:space="preserve"> </w:t>
+      </w:r>
+      <w:r>
+        <w:rPr>
+          <w:rFonts w:ascii="Times New Roman" w:hAnsi="Times New Roman" w:cs="Times New Roman"/>
+        </w:rPr>
+        <w:t xml:space="preserve">segítségével, legfőbb </w:t>
+      </w:r>
+      <w:proofErr w:type="gramStart"/>
+      <w:r>
+        <w:rPr>
+          <w:rFonts w:ascii="Times New Roman" w:hAnsi="Times New Roman" w:cs="Times New Roman"/>
+        </w:rPr>
+        <w:t>előnye</w:t>
+      </w:r>
+      <w:proofErr w:type="gramEnd"/>
+      <w:r>
+        <w:rPr>
+          <w:rFonts w:ascii="Times New Roman" w:hAnsi="Times New Roman" w:cs="Times New Roman"/>
+        </w:rPr>
+        <w:t xml:space="preserve"> hogy </w:t>
       </w:r>
       <w:proofErr w:type="spellStart"/>
       <w:r>
@@ -5532,6 +5730,7 @@
         <w:t xml:space="preserve"> kezdete órában (</w:t>
       </w:r>
       <w:proofErr w:type="spellStart"/>
+      <w:proofErr w:type="gramStart"/>
       <w:r>
         <w:rPr>
           <w:rFonts w:ascii="Times New Roman" w:hAnsi="Times New Roman" w:cs="Times New Roman"/>
@@ -5539,6 +5738,7 @@
         <w:t>óra:perc</w:t>
       </w:r>
       <w:proofErr w:type="spellEnd"/>
+      <w:proofErr w:type="gramEnd"/>
       <w:r>
         <w:rPr>
           <w:rFonts w:ascii="Times New Roman" w:hAnsi="Times New Roman" w:cs="Times New Roman"/>
@@ -5586,6 +5786,7 @@
         <w:t xml:space="preserve"> kezdete percben (</w:t>
       </w:r>
       <w:proofErr w:type="spellStart"/>
+      <w:proofErr w:type="gramStart"/>
       <w:r>
         <w:rPr>
           <w:rFonts w:ascii="Times New Roman" w:hAnsi="Times New Roman" w:cs="Times New Roman"/>
@@ -5593,6 +5794,7 @@
         <w:t>óra:perc</w:t>
       </w:r>
       <w:proofErr w:type="spellEnd"/>
+      <w:proofErr w:type="gramEnd"/>
       <w:r>
         <w:rPr>
           <w:rFonts w:ascii="Times New Roman" w:hAnsi="Times New Roman" w:cs="Times New Roman"/>
@@ -6582,6 +6784,7 @@
         <w:t xml:space="preserve"> kezdete órában (</w:t>
       </w:r>
       <w:proofErr w:type="spellStart"/>
+      <w:proofErr w:type="gramStart"/>
       <w:r>
         <w:rPr>
           <w:rFonts w:ascii="Times New Roman" w:hAnsi="Times New Roman" w:cs="Times New Roman"/>
@@ -6589,6 +6792,7 @@
         <w:t>óra:perc</w:t>
       </w:r>
       <w:proofErr w:type="spellEnd"/>
+      <w:proofErr w:type="gramEnd"/>
       <w:r>
         <w:rPr>
           <w:rFonts w:ascii="Times New Roman" w:hAnsi="Times New Roman" w:cs="Times New Roman"/>
@@ -6636,6 +6840,7 @@
         <w:t xml:space="preserve"> kezdete percben (</w:t>
       </w:r>
       <w:proofErr w:type="spellStart"/>
+      <w:proofErr w:type="gramStart"/>
       <w:r>
         <w:rPr>
           <w:rFonts w:ascii="Times New Roman" w:hAnsi="Times New Roman" w:cs="Times New Roman"/>
@@ -6643,6 +6848,7 @@
         <w:t>óra:perc</w:t>
       </w:r>
       <w:proofErr w:type="spellEnd"/>
+      <w:proofErr w:type="gramEnd"/>
       <w:r>
         <w:rPr>
           <w:rFonts w:ascii="Times New Roman" w:hAnsi="Times New Roman" w:cs="Times New Roman"/>
@@ -7814,9 +8020,17 @@
         <w:rPr>
           <w:rFonts w:ascii="Times New Roman" w:hAnsi="Times New Roman" w:cs="Times New Roman"/>
         </w:rPr>
-        <w:t>,szülő,admin</w:t>
-      </w:r>
-      <w:proofErr w:type="spellEnd"/>
+        <w:t>,</w:t>
+      </w:r>
+      <w:proofErr w:type="gramStart"/>
+      <w:r>
+        <w:rPr>
+          <w:rFonts w:ascii="Times New Roman" w:hAnsi="Times New Roman" w:cs="Times New Roman"/>
+        </w:rPr>
+        <w:t>szülő,admin</w:t>
+      </w:r>
+      <w:proofErr w:type="spellEnd"/>
+      <w:proofErr w:type="gramEnd"/>
       <w:r>
         <w:rPr>
           <w:rFonts w:ascii="Times New Roman" w:hAnsi="Times New Roman" w:cs="Times New Roman"/>
@@ -7951,7 +8165,21 @@
         <w:rPr>
           <w:rFonts w:ascii="Times New Roman" w:hAnsi="Times New Roman" w:cs="Times New Roman"/>
         </w:rPr>
-        <w:t xml:space="preserve"> hogy később a fejlesztés során ne hátráljon minket az adatbázis megoldás módja, így több helyen is más megoldásokkal kellett feljönnünk mint amit eredetileg kigondoltunk</w:t>
+        <w:t xml:space="preserve"> hogy később a fejlesztés során ne hátráljon minket az adatbázis megoldás módja, így több helyen is más megoldásokkal kellett </w:t>
+      </w:r>
+      <w:proofErr w:type="gramStart"/>
+      <w:r>
+        <w:rPr>
+          <w:rFonts w:ascii="Times New Roman" w:hAnsi="Times New Roman" w:cs="Times New Roman"/>
+        </w:rPr>
+        <w:t>feljönnünk</w:t>
+      </w:r>
+      <w:proofErr w:type="gramEnd"/>
+      <w:r>
+        <w:rPr>
+          <w:rFonts w:ascii="Times New Roman" w:hAnsi="Times New Roman" w:cs="Times New Roman"/>
+        </w:rPr>
+        <w:t xml:space="preserve"> mint amit eredetileg kigondoltunk</w:t>
       </w:r>
     </w:p>
     <w:p>
@@ -8001,14 +8229,36 @@
         <w:rPr>
           <w:rFonts w:ascii="Times New Roman" w:hAnsi="Times New Roman" w:cs="Times New Roman"/>
         </w:rPr>
-        <w:t>,szülő,admin</w:t>
-      </w:r>
-      <w:proofErr w:type="spellEnd"/>
-      <w:r>
-        <w:rPr>
-          <w:rFonts w:ascii="Times New Roman" w:hAnsi="Times New Roman" w:cs="Times New Roman"/>
-        </w:rPr>
-        <w:t xml:space="preserve">), tehát úgy kellett megterveznünk ezeket a táblákat hogy könnyedén </w:t>
+        <w:t>,</w:t>
+      </w:r>
+      <w:proofErr w:type="gramStart"/>
+      <w:r>
+        <w:rPr>
+          <w:rFonts w:ascii="Times New Roman" w:hAnsi="Times New Roman" w:cs="Times New Roman"/>
+        </w:rPr>
+        <w:t>szülő,admin</w:t>
+      </w:r>
+      <w:proofErr w:type="spellEnd"/>
+      <w:proofErr w:type="gramEnd"/>
+      <w:r>
+        <w:rPr>
+          <w:rFonts w:ascii="Times New Roman" w:hAnsi="Times New Roman" w:cs="Times New Roman"/>
+        </w:rPr>
+        <w:t xml:space="preserve">), tehát úgy kellett megterveznünk ezeket a </w:t>
+      </w:r>
+      <w:proofErr w:type="gramStart"/>
+      <w:r>
+        <w:rPr>
+          <w:rFonts w:ascii="Times New Roman" w:hAnsi="Times New Roman" w:cs="Times New Roman"/>
+        </w:rPr>
+        <w:t>táblákat</w:t>
+      </w:r>
+      <w:proofErr w:type="gramEnd"/>
+      <w:r>
+        <w:rPr>
+          <w:rFonts w:ascii="Times New Roman" w:hAnsi="Times New Roman" w:cs="Times New Roman"/>
+        </w:rPr>
+        <w:t xml:space="preserve"> hogy könnyedén </w:t>
       </w:r>
       <w:proofErr w:type="spellStart"/>
       <w:r>
@@ -8022,7 +8272,21 @@
         <w:rPr>
           <w:rFonts w:ascii="Times New Roman" w:hAnsi="Times New Roman" w:cs="Times New Roman"/>
         </w:rPr>
-        <w:t xml:space="preserve"> lehessen a bejelentkezéseket amellett hogy különböző fajta felhasználókat is kezelünk, így született meg a „</w:t>
+        <w:t xml:space="preserve"> lehessen a bejelentkezéseket </w:t>
+      </w:r>
+      <w:proofErr w:type="gramStart"/>
+      <w:r>
+        <w:rPr>
+          <w:rFonts w:ascii="Times New Roman" w:hAnsi="Times New Roman" w:cs="Times New Roman"/>
+        </w:rPr>
+        <w:t>amellett</w:t>
+      </w:r>
+      <w:proofErr w:type="gramEnd"/>
+      <w:r>
+        <w:rPr>
+          <w:rFonts w:ascii="Times New Roman" w:hAnsi="Times New Roman" w:cs="Times New Roman"/>
+        </w:rPr>
+        <w:t xml:space="preserve"> hogy különböző fajta felhasználókat is kezelünk, így született meg a „</w:t>
       </w:r>
       <w:proofErr w:type="spellStart"/>
       <w:r>
@@ -8036,7 +8300,21 @@
         <w:rPr>
           <w:rFonts w:ascii="Times New Roman" w:hAnsi="Times New Roman" w:cs="Times New Roman"/>
         </w:rPr>
-        <w:t xml:space="preserve">” tábla ami csak a bejelentkezési adatokat menti le egy adott fiókhoz, és </w:t>
+        <w:t xml:space="preserve">” </w:t>
+      </w:r>
+      <w:proofErr w:type="gramStart"/>
+      <w:r>
+        <w:rPr>
+          <w:rFonts w:ascii="Times New Roman" w:hAnsi="Times New Roman" w:cs="Times New Roman"/>
+        </w:rPr>
+        <w:t>tábla</w:t>
+      </w:r>
+      <w:proofErr w:type="gramEnd"/>
+      <w:r>
+        <w:rPr>
+          <w:rFonts w:ascii="Times New Roman" w:hAnsi="Times New Roman" w:cs="Times New Roman"/>
+        </w:rPr>
+        <w:t xml:space="preserve"> ami csak a bejelentkezési adatokat menti le egy adott fiókhoz, és </w:t>
       </w:r>
       <w:proofErr w:type="spellStart"/>
       <w:r>
@@ -10022,6 +10300,7 @@
   <w:style w:type="character" w:default="1" w:styleId="Bekezdsalapbettpusa">
     <w:name w:val="Default Paragraph Font"/>
     <w:uiPriority w:val="1"/>
+    <w:semiHidden/>
     <w:unhideWhenUsed/>
   </w:style>
   <w:style w:type="table" w:default="1" w:styleId="Normltblzat">

</xml_diff>